<commit_message>
Ban Day Du 3. copy
</commit_message>
<xml_diff>
--- a/bao cao tuan/Nhom_2_tuan_5.docx
+++ b/bao cao tuan/Nhom_2_tuan_5.docx
@@ -27,6 +27,16 @@
         </w:rPr>
         <w:t xml:space="preserve"> TUẦN</w:t>
       </w:r>
+      <w:r>
+        <w:rPr>
+          <w:b/>
+          <w:sz w:val="40"/>
+          <w:szCs w:val="40"/>
+        </w:rPr>
+        <w:t xml:space="preserve"> 5</w:t>
+      </w:r>
+      <w:bookmarkStart w:id="0" w:name="_GoBack"/>
+      <w:bookmarkEnd w:id="0"/>
     </w:p>
     <w:p>
       <w:pPr>
@@ -487,7 +497,15 @@
               <w:t xml:space="preserve">  +Thêm</w:t>
             </w:r>
             <w:r>
-              <w:t>, sửa, xóa  báo cáo thực tập, nhận xét đánh giá và kết quả thức tập.</w:t>
+              <w:t xml:space="preserve">, sửa, </w:t>
+            </w:r>
+            <w:proofErr w:type="gramStart"/>
+            <w:r>
+              <w:t>xóa  báo</w:t>
+            </w:r>
+            <w:proofErr w:type="gramEnd"/>
+            <w:r>
+              <w:t xml:space="preserve"> cáo thực tập, nhận xét đánh giá và kết quả thức tập.</w:t>
             </w:r>
           </w:p>
           <w:p>
@@ -714,8 +732,13 @@
             <w:pPr>
               <w:jc w:val="both"/>
             </w:pPr>
-            <w:r>
-              <w:t>+ Thêm, sửa, xóa</w:t>
+            <w:proofErr w:type="gramStart"/>
+            <w:r>
+              <w:t>+ Thêm</w:t>
+            </w:r>
+            <w:proofErr w:type="gramEnd"/>
+            <w:r>
+              <w:t>, sửa, xóa</w:t>
             </w:r>
             <w:r>
               <w:t xml:space="preserve"> chấ</w:t>
@@ -1173,8 +1196,8 @@
           <w:rFonts w:ascii="Times New Roman" w:hAnsi="Times New Roman" w:cs="Times New Roman"/>
         </w:rPr>
       </w:pPr>
-      <w:bookmarkStart w:id="0" w:name="_Tuần_3:_Phân"/>
-      <w:bookmarkEnd w:id="0"/>
+      <w:bookmarkStart w:id="1" w:name="_Tuần_3:_Phân"/>
+      <w:bookmarkEnd w:id="1"/>
       <w:r>
         <w:br w:type="page"/>
       </w:r>
@@ -1286,8 +1309,8 @@
           <w:szCs w:val="32"/>
         </w:rPr>
       </w:pPr>
-      <w:bookmarkStart w:id="1" w:name="_Tuần_4:_Phân"/>
-      <w:bookmarkEnd w:id="1"/>
+      <w:bookmarkStart w:id="2" w:name="_Tuần_4:_Phân"/>
+      <w:bookmarkEnd w:id="2"/>
       <w:r>
         <w:rPr>
           <w:rFonts w:ascii="Times New Roman" w:hAnsi="Times New Roman" w:cs="Times New Roman"/>
@@ -1385,8 +1408,9 @@
           <w:szCs w:val="32"/>
         </w:rPr>
       </w:pPr>
-      <w:bookmarkStart w:id="2" w:name="_Tuần_5._Mô"/>
-      <w:bookmarkEnd w:id="2"/>
+      <w:bookmarkStart w:id="3" w:name="_Tuần_5._Mô"/>
+      <w:bookmarkEnd w:id="3"/>
+      <w:proofErr w:type="gramStart"/>
       <w:r>
         <w:rPr>
           <w:rFonts w:ascii="Times New Roman" w:hAnsi="Times New Roman" w:cs="Times New Roman"/>
@@ -1406,6 +1430,7 @@
         </w:rPr>
         <w:t>.</w:t>
       </w:r>
+      <w:proofErr w:type="gramEnd"/>
       <w:r>
         <w:rPr>
           <w:rFonts w:ascii="Times New Roman" w:hAnsi="Times New Roman" w:cs="Times New Roman"/>
@@ -1425,6 +1450,7 @@
           <w:szCs w:val="24"/>
         </w:rPr>
       </w:pPr>
+      <w:proofErr w:type="gramStart"/>
       <w:r>
         <w:rPr>
           <w:rFonts w:ascii="Times New Roman" w:hAnsi="Times New Roman" w:cs="Times New Roman"/>
@@ -1442,6 +1468,7 @@
         </w:rPr>
         <w:t>(</w:t>
       </w:r>
+      <w:proofErr w:type="gramEnd"/>
       <w:r>
         <w:rPr>
           <w:rFonts w:ascii="Times New Roman" w:hAnsi="Times New Roman" w:cs="Times New Roman"/>
@@ -1469,6 +1496,7 @@
           <w:szCs w:val="24"/>
         </w:rPr>
       </w:pPr>
+      <w:proofErr w:type="gramStart"/>
       <w:r>
         <w:rPr>
           <w:rFonts w:ascii="Times New Roman" w:hAnsi="Times New Roman" w:cs="Times New Roman"/>
@@ -1486,6 +1514,7 @@
         </w:rPr>
         <w:t>(</w:t>
       </w:r>
+      <w:proofErr w:type="gramEnd"/>
       <w:r>
         <w:rPr>
           <w:rFonts w:ascii="Times New Roman" w:hAnsi="Times New Roman" w:cs="Times New Roman"/>
@@ -1530,6 +1559,7 @@
           <w:szCs w:val="24"/>
         </w:rPr>
       </w:pPr>
+      <w:proofErr w:type="gramStart"/>
       <w:r>
         <w:rPr>
           <w:rFonts w:ascii="Times New Roman" w:hAnsi="Times New Roman" w:cs="Times New Roman"/>
@@ -1547,6 +1577,7 @@
         </w:rPr>
         <w:t>(</w:t>
       </w:r>
+      <w:proofErr w:type="gramEnd"/>
       <w:r>
         <w:rPr>
           <w:rFonts w:ascii="Times New Roman" w:hAnsi="Times New Roman" w:cs="Times New Roman"/>
@@ -1591,6 +1622,7 @@
           <w:szCs w:val="24"/>
         </w:rPr>
       </w:pPr>
+      <w:proofErr w:type="gramStart"/>
       <w:r>
         <w:rPr>
           <w:rFonts w:ascii="Times New Roman" w:hAnsi="Times New Roman" w:cs="Times New Roman"/>
@@ -1608,6 +1640,7 @@
         </w:rPr>
         <w:t>(</w:t>
       </w:r>
+      <w:proofErr w:type="gramEnd"/>
       <w:r>
         <w:rPr>
           <w:rFonts w:ascii="Times New Roman" w:hAnsi="Times New Roman" w:cs="Times New Roman"/>
@@ -1652,6 +1685,7 @@
           <w:szCs w:val="24"/>
         </w:rPr>
       </w:pPr>
+      <w:proofErr w:type="gramStart"/>
       <w:r>
         <w:rPr>
           <w:rFonts w:ascii="Times New Roman" w:hAnsi="Times New Roman" w:cs="Times New Roman"/>
@@ -1669,6 +1703,7 @@
         </w:rPr>
         <w:t>(</w:t>
       </w:r>
+      <w:proofErr w:type="gramEnd"/>
       <w:r>
         <w:rPr>
           <w:rFonts w:ascii="Times New Roman" w:hAnsi="Times New Roman" w:cs="Times New Roman"/>
@@ -1696,6 +1731,7 @@
           <w:szCs w:val="24"/>
         </w:rPr>
       </w:pPr>
+      <w:proofErr w:type="gramStart"/>
       <w:r>
         <w:rPr>
           <w:rFonts w:ascii="Times New Roman" w:hAnsi="Times New Roman" w:cs="Times New Roman"/>
@@ -1713,6 +1749,7 @@
         </w:rPr>
         <w:t>(</w:t>
       </w:r>
+      <w:proofErr w:type="gramEnd"/>
       <w:r>
         <w:rPr>
           <w:rFonts w:ascii="Times New Roman" w:hAnsi="Times New Roman" w:cs="Times New Roman"/>
@@ -1766,6 +1803,7 @@
           <w:szCs w:val="24"/>
         </w:rPr>
       </w:pPr>
+      <w:proofErr w:type="gramStart"/>
       <w:r>
         <w:rPr>
           <w:rFonts w:ascii="Times New Roman" w:hAnsi="Times New Roman" w:cs="Times New Roman"/>
@@ -1783,6 +1821,7 @@
         </w:rPr>
         <w:t>(</w:t>
       </w:r>
+      <w:proofErr w:type="gramEnd"/>
       <w:r>
         <w:rPr>
           <w:rFonts w:ascii="Times New Roman" w:hAnsi="Times New Roman" w:cs="Times New Roman"/>
@@ -1854,6 +1893,7 @@
           <w:szCs w:val="24"/>
         </w:rPr>
       </w:pPr>
+      <w:proofErr w:type="gramStart"/>
       <w:r>
         <w:rPr>
           <w:rFonts w:ascii="Times New Roman" w:hAnsi="Times New Roman" w:cs="Times New Roman"/>
@@ -1871,6 +1911,7 @@
         </w:rPr>
         <w:t>(</w:t>
       </w:r>
+      <w:proofErr w:type="gramEnd"/>
       <w:r>
         <w:rPr>
           <w:rFonts w:ascii="Times New Roman" w:hAnsi="Times New Roman" w:cs="Times New Roman"/>
@@ -1915,6 +1956,7 @@
           <w:szCs w:val="24"/>
         </w:rPr>
       </w:pPr>
+      <w:proofErr w:type="gramStart"/>
       <w:r>
         <w:rPr>
           <w:rFonts w:ascii="Times New Roman" w:hAnsi="Times New Roman" w:cs="Times New Roman"/>
@@ -1932,6 +1974,7 @@
         </w:rPr>
         <w:t>(</w:t>
       </w:r>
+      <w:proofErr w:type="gramEnd"/>
       <w:r>
         <w:rPr>
           <w:rFonts w:ascii="Times New Roman" w:hAnsi="Times New Roman" w:cs="Times New Roman"/>
@@ -1976,6 +2019,7 @@
           <w:szCs w:val="24"/>
         </w:rPr>
       </w:pPr>
+      <w:proofErr w:type="gramStart"/>
       <w:r>
         <w:rPr>
           <w:rFonts w:ascii="Times New Roman" w:hAnsi="Times New Roman" w:cs="Times New Roman"/>
@@ -1993,6 +2037,7 @@
         </w:rPr>
         <w:t>(</w:t>
       </w:r>
+      <w:proofErr w:type="gramEnd"/>
       <w:r>
         <w:rPr>
           <w:rFonts w:ascii="Times New Roman" w:hAnsi="Times New Roman" w:cs="Times New Roman"/>
@@ -2020,6 +2065,7 @@
           <w:szCs w:val="24"/>
         </w:rPr>
       </w:pPr>
+      <w:proofErr w:type="gramStart"/>
       <w:r>
         <w:rPr>
           <w:rFonts w:ascii="Times New Roman" w:hAnsi="Times New Roman" w:cs="Times New Roman"/>
@@ -2037,6 +2083,7 @@
         </w:rPr>
         <w:t>(</w:t>
       </w:r>
+      <w:proofErr w:type="gramEnd"/>
       <w:r>
         <w:rPr>
           <w:rFonts w:ascii="Times New Roman" w:hAnsi="Times New Roman" w:cs="Times New Roman"/>
@@ -2081,6 +2128,7 @@
           <w:szCs w:val="24"/>
         </w:rPr>
       </w:pPr>
+      <w:proofErr w:type="gramStart"/>
       <w:r>
         <w:rPr>
           <w:rFonts w:ascii="Times New Roman" w:hAnsi="Times New Roman" w:cs="Times New Roman"/>
@@ -2098,6 +2146,7 @@
         </w:rPr>
         <w:t>(</w:t>
       </w:r>
+      <w:proofErr w:type="gramEnd"/>
       <w:r>
         <w:rPr>
           <w:rFonts w:ascii="Times New Roman" w:hAnsi="Times New Roman" w:cs="Times New Roman"/>
@@ -2140,9 +2189,7 @@
         </w:rPr>
         <w:t>)</w:t>
       </w:r>
-      <w:bookmarkStart w:id="3" w:name="_Tuần_6._Thiết"/>
-      <w:bookmarkStart w:id="4" w:name="_GoBack"/>
-      <w:bookmarkEnd w:id="3"/>
+      <w:bookmarkStart w:id="4" w:name="_Tuần_6._Thiết"/>
       <w:bookmarkEnd w:id="4"/>
     </w:p>
     <w:sectPr>
@@ -3542,7 +3589,7 @@
   <a:extraClrSchemeLst/>
   <a:extLst>
     <a:ext uri="{05A4C25C-085E-4340-85A3-A5531E510DB2}">
-      <thm15:themeFamily xmlns:thm15="http://schemas.microsoft.com/office/thememl/2012/main" xmlns="" name="Office Theme" id="{62F939B6-93AF-4DB8-9C6B-D6C7DFDC589F}" vid="{4A3C46E8-61CC-4603-A589-7422A47A8E4A}"/>
+      <thm15:themeFamily xmlns="" xmlns:thm15="http://schemas.microsoft.com/office/thememl/2012/main" name="Office Theme" id="{62F939B6-93AF-4DB8-9C6B-D6C7DFDC589F}" vid="{4A3C46E8-61CC-4603-A589-7422A47A8E4A}"/>
     </a:ext>
   </a:extLst>
 </a:theme>
@@ -3553,7 +3600,7 @@
 </file>
 
 <file path=customXml/itemProps1.xml><?xml version="1.0" encoding="utf-8"?>
-<ds:datastoreItem xmlns:ds="http://schemas.openxmlformats.org/officeDocument/2006/customXml" ds:itemID="{F647CF08-1627-4B0C-BBB9-B9990BB0EAE4}">
+<ds:datastoreItem xmlns:ds="http://schemas.openxmlformats.org/officeDocument/2006/customXml" ds:itemID="{945CC11F-419D-4083-9BBE-80B0A571809A}">
   <ds:schemaRefs>
     <ds:schemaRef ds:uri="http://schemas.openxmlformats.org/officeDocument/2006/bibliography"/>
   </ds:schemaRefs>

</xml_diff>